<commit_message>
adding navbar and content
</commit_message>
<xml_diff>
--- a/Leantech copy.docx
+++ b/Leantech copy.docx
@@ -4,223 +4,373 @@
   <w:body>
     <w:p>
       <w:pPr>
+        <w:pStyle w:val="ListParagraph"/>
+        <w:numPr>
+          <w:ilvl w:val="0"/>
+          <w:numId w:val="6"/>
+        </w:numPr>
+        <w:rPr>
+          <w:lang w:val="en-AU"/>
+        </w:rPr>
+      </w:pPr>
+      <w:r>
+        <w:rPr>
+          <w:lang w:val="en-AU"/>
+        </w:rPr>
+        <w:t>How to Download the App</w:t>
+      </w:r>
+    </w:p>
+    <w:p>
+      <w:pPr>
+        <w:pStyle w:val="ListParagraph"/>
+        <w:numPr>
+          <w:ilvl w:val="0"/>
+          <w:numId w:val="6"/>
+        </w:numPr>
+        <w:rPr>
+          <w:lang w:val="en-AU"/>
+        </w:rPr>
+      </w:pPr>
+      <w:r>
+        <w:rPr>
+          <w:lang w:val="en-AU"/>
+        </w:rPr>
+        <w:t xml:space="preserve">How to </w:t>
+      </w:r>
+      <w:r>
+        <w:rPr>
+          <w:lang w:val="en-AU"/>
+        </w:rPr>
+        <w:t>S</w:t>
+      </w:r>
+      <w:r>
+        <w:rPr>
+          <w:lang w:val="en-AU"/>
+        </w:rPr>
+        <w:t xml:space="preserve">ign </w:t>
+      </w:r>
+      <w:r>
+        <w:rPr>
+          <w:lang w:val="en-AU"/>
+        </w:rPr>
+        <w:t>U</w:t>
+      </w:r>
+      <w:r>
+        <w:rPr>
+          <w:lang w:val="en-AU"/>
+        </w:rPr>
+        <w:t>p</w:t>
+      </w:r>
+    </w:p>
+    <w:p>
+      <w:pPr>
+        <w:pStyle w:val="ListParagraph"/>
+        <w:numPr>
+          <w:ilvl w:val="0"/>
+          <w:numId w:val="6"/>
+        </w:numPr>
+        <w:rPr>
+          <w:lang w:val="en-AU"/>
+        </w:rPr>
+      </w:pPr>
+      <w:r>
+        <w:rPr>
+          <w:lang w:val="en-AU"/>
+        </w:rPr>
+        <w:t>How to Add an Item</w:t>
+      </w:r>
+    </w:p>
+    <w:p>
+      <w:pPr>
+        <w:pStyle w:val="ListParagraph"/>
+        <w:numPr>
+          <w:ilvl w:val="0"/>
+          <w:numId w:val="6"/>
+        </w:numPr>
+        <w:rPr>
+          <w:lang w:val="en-AU"/>
+        </w:rPr>
+      </w:pPr>
+      <w:r>
+        <w:rPr>
+          <w:lang w:val="en-AU"/>
+        </w:rPr>
+        <w:t>How to Add a Site</w:t>
+      </w:r>
+    </w:p>
+    <w:p>
+      <w:pPr>
+        <w:pStyle w:val="ListParagraph"/>
+        <w:numPr>
+          <w:ilvl w:val="0"/>
+          <w:numId w:val="6"/>
+        </w:numPr>
+        <w:rPr>
+          <w:lang w:val="en-AU"/>
+        </w:rPr>
+      </w:pPr>
+      <w:r>
+        <w:rPr>
+          <w:lang w:val="en-AU"/>
+        </w:rPr>
+        <w:t>How to Change my Password</w:t>
+      </w:r>
+    </w:p>
+    <w:p>
+      <w:pPr>
+        <w:pStyle w:val="ListParagraph"/>
+        <w:numPr>
+          <w:ilvl w:val="1"/>
+          <w:numId w:val="6"/>
+        </w:numPr>
+        <w:rPr>
+          <w:lang w:val="en-AU"/>
+        </w:rPr>
+      </w:pPr>
+      <w:r>
+        <w:rPr>
+          <w:lang w:val="en-AU"/>
+        </w:rPr>
+        <w:t>If you are not logged</w:t>
+      </w:r>
+      <w:r>
+        <w:rPr>
+          <w:lang w:val="en-AU"/>
+        </w:rPr>
+        <w:t xml:space="preserve"> in click the forgot password button, then enter your email address and click the send button. Then check your inbox, and follow the prompts in the email your receive.</w:t>
+      </w:r>
+    </w:p>
+    <w:p>
+      <w:pPr>
+        <w:pStyle w:val="ListParagraph"/>
+        <w:numPr>
+          <w:ilvl w:val="1"/>
+          <w:numId w:val="6"/>
+        </w:numPr>
+        <w:rPr>
+          <w:lang w:val="en-AU"/>
+        </w:rPr>
+      </w:pPr>
+      <w:r>
+        <w:rPr>
+          <w:lang w:val="en-AU"/>
+        </w:rPr>
+        <w:t>If you are logged in, first navigate to the Account tab.</w:t>
+      </w:r>
+    </w:p>
+    <w:p>
+      <w:pPr>
+        <w:pStyle w:val="ListParagraph"/>
+        <w:numPr>
+          <w:ilvl w:val="1"/>
+          <w:numId w:val="6"/>
+        </w:numPr>
+        <w:rPr>
+          <w:lang w:val="en-AU"/>
+        </w:rPr>
+      </w:pPr>
+      <w:r>
+        <w:rPr>
+          <w:lang w:val="en-AU"/>
+        </w:rPr>
+        <w:t>Then click the Change password button and enter your current password and your desired password. Click Save to save your changes.</w:t>
+      </w:r>
+    </w:p>
+    <w:p>
+      <w:pPr>
+        <w:pStyle w:val="ListParagraph"/>
+        <w:numPr>
+          <w:ilvl w:val="0"/>
+          <w:numId w:val="6"/>
+        </w:numPr>
+        <w:rPr>
+          <w:lang w:val="en-AU"/>
+        </w:rPr>
+      </w:pPr>
+      <w:r>
+        <w:rPr>
+          <w:lang w:val="en-AU"/>
+        </w:rPr>
+        <w:t>How to Edit my Details</w:t>
+      </w:r>
+    </w:p>
+    <w:p>
+      <w:pPr>
+        <w:pStyle w:val="ListParagraph"/>
+        <w:numPr>
+          <w:ilvl w:val="1"/>
+          <w:numId w:val="6"/>
+        </w:numPr>
+        <w:rPr>
+          <w:lang w:val="en-AU"/>
+        </w:rPr>
+      </w:pPr>
+      <w:r>
+        <w:rPr>
+          <w:lang w:val="en-AU"/>
+        </w:rPr>
+        <w:t>Log into the app, then navigate to the Account tab.</w:t>
+      </w:r>
+    </w:p>
+    <w:p>
+      <w:pPr>
+        <w:pStyle w:val="ListParagraph"/>
+        <w:numPr>
+          <w:ilvl w:val="1"/>
+          <w:numId w:val="6"/>
+        </w:numPr>
+        <w:rPr>
+          <w:lang w:val="en-AU"/>
+        </w:rPr>
+      </w:pPr>
+      <w:r>
+        <w:rPr>
+          <w:lang w:val="en-AU"/>
+        </w:rPr>
+        <w:t>Then click the edit profile button, and enter any changes you wish to make to your account.</w:t>
+      </w:r>
+    </w:p>
+    <w:p>
+      <w:pPr>
+        <w:pStyle w:val="ListParagraph"/>
+        <w:numPr>
+          <w:ilvl w:val="0"/>
+          <w:numId w:val="6"/>
+        </w:numPr>
+        <w:rPr>
+          <w:lang w:val="en-AU"/>
+        </w:rPr>
+      </w:pPr>
+      <w:r>
+        <w:rPr>
+          <w:lang w:val="en-AU"/>
+        </w:rPr>
+        <w:t>How to Make a List</w:t>
+      </w:r>
+    </w:p>
+    <w:p>
+      <w:pPr>
+        <w:pStyle w:val="ListParagraph"/>
+        <w:numPr>
+          <w:ilvl w:val="0"/>
+          <w:numId w:val="6"/>
+        </w:numPr>
+        <w:rPr>
+          <w:lang w:val="en-AU"/>
+        </w:rPr>
+      </w:pPr>
+      <w:r>
+        <w:rPr>
+          <w:lang w:val="en-AU"/>
+        </w:rPr>
+        <w:t>How to Filter a List</w:t>
+      </w:r>
+    </w:p>
+    <w:p>
+      <w:pPr>
+        <w:pStyle w:val="ListParagraph"/>
+        <w:numPr>
+          <w:ilvl w:val="0"/>
+          <w:numId w:val="6"/>
+        </w:numPr>
+        <w:rPr>
+          <w:lang w:val="en-AU"/>
+        </w:rPr>
+      </w:pPr>
+      <w:r>
+        <w:rPr>
+          <w:lang w:val="en-AU"/>
+        </w:rPr>
+        <w:t>How to Add an Item</w:t>
+      </w:r>
+    </w:p>
+    <w:p>
+      <w:pPr>
+        <w:pStyle w:val="ListParagraph"/>
+        <w:numPr>
+          <w:ilvl w:val="0"/>
+          <w:numId w:val="6"/>
+        </w:numPr>
+        <w:rPr>
+          <w:lang w:val="en-AU"/>
+        </w:rPr>
+      </w:pPr>
+      <w:r>
+        <w:rPr>
+          <w:lang w:val="en-AU"/>
+        </w:rPr>
+        <w:t>How to Send an Email</w:t>
+      </w:r>
+    </w:p>
+    <w:p>
+      <w:pPr>
+        <w:pStyle w:val="ListParagraph"/>
+        <w:numPr>
+          <w:ilvl w:val="0"/>
+          <w:numId w:val="6"/>
+        </w:numPr>
+        <w:rPr>
+          <w:lang w:val="en-AU"/>
+        </w:rPr>
+      </w:pPr>
+      <w:r>
+        <w:rPr>
+          <w:lang w:val="en-AU"/>
+        </w:rPr>
+        <w:t>How to Share an Item</w:t>
+      </w:r>
+    </w:p>
+    <w:p>
+      <w:pPr>
+        <w:pStyle w:val="ListParagraph"/>
+        <w:numPr>
+          <w:ilvl w:val="0"/>
+          <w:numId w:val="6"/>
+        </w:numPr>
+        <w:rPr>
+          <w:lang w:val="en-AU"/>
+        </w:rPr>
+      </w:pPr>
+      <w:r>
+        <w:rPr>
+          <w:lang w:val="en-AU"/>
+        </w:rPr>
+        <w:t>How to See What’s Available</w:t>
+      </w:r>
+    </w:p>
+    <w:p>
+      <w:pPr>
         <w:ind w:left="360"/>
         <w:rPr>
           <w:lang w:val="en-AU"/>
         </w:rPr>
       </w:pPr>
-      <w:r>
-        <w:rPr>
-          <w:lang w:val="en-AU"/>
-        </w:rPr>
-        <w:t>How to Download the App</w:t>
-      </w:r>
-    </w:p>
-    <w:p>
-      <w:pPr>
-        <w:ind w:left="360"/>
-        <w:rPr>
-          <w:lang w:val="en-AU"/>
-        </w:rPr>
-      </w:pPr>
-      <w:r>
-        <w:rPr>
-          <w:lang w:val="en-AU"/>
-        </w:rPr>
-        <w:t xml:space="preserve">How to </w:t>
-      </w:r>
-      <w:r>
-        <w:rPr>
-          <w:lang w:val="en-AU"/>
-        </w:rPr>
-        <w:t>S</w:t>
-      </w:r>
-      <w:r>
-        <w:rPr>
-          <w:lang w:val="en-AU"/>
-        </w:rPr>
-        <w:t xml:space="preserve">ign </w:t>
-      </w:r>
-      <w:r>
-        <w:rPr>
-          <w:lang w:val="en-AU"/>
-        </w:rPr>
-        <w:t>U</w:t>
-      </w:r>
-      <w:r>
-        <w:rPr>
-          <w:lang w:val="en-AU"/>
-        </w:rPr>
-        <w:t>p</w:t>
-      </w:r>
-    </w:p>
-    <w:p>
-      <w:pPr>
-        <w:ind w:left="360"/>
-        <w:rPr>
-          <w:lang w:val="en-AU"/>
-        </w:rPr>
-      </w:pPr>
-      <w:r>
-        <w:rPr>
-          <w:lang w:val="en-AU"/>
-        </w:rPr>
-        <w:t>How to Add an Item</w:t>
-      </w:r>
-    </w:p>
-    <w:p>
-      <w:pPr>
-        <w:ind w:left="360"/>
-        <w:rPr>
-          <w:lang w:val="en-AU"/>
-        </w:rPr>
-      </w:pPr>
-      <w:r>
-        <w:rPr>
-          <w:lang w:val="en-AU"/>
-        </w:rPr>
-        <w:t>How to Add a Site</w:t>
-      </w:r>
-    </w:p>
-    <w:p>
-      <w:pPr>
-        <w:ind w:left="360"/>
-        <w:rPr>
-          <w:lang w:val="en-AU"/>
-        </w:rPr>
-      </w:pPr>
-      <w:r>
-        <w:rPr>
-          <w:lang w:val="en-AU"/>
-        </w:rPr>
-        <w:t>How to Change my Password</w:t>
-      </w:r>
-    </w:p>
-    <w:p>
-      <w:pPr>
-        <w:ind w:left="360"/>
-        <w:rPr>
-          <w:lang w:val="en-AU"/>
-        </w:rPr>
-      </w:pPr>
-      <w:r>
-        <w:rPr>
-          <w:lang w:val="en-AU"/>
-        </w:rPr>
-        <w:t>How to Edit my Details</w:t>
-      </w:r>
-    </w:p>
-    <w:p>
-      <w:pPr>
-        <w:ind w:left="360"/>
-        <w:rPr>
-          <w:lang w:val="en-AU"/>
-        </w:rPr>
-      </w:pPr>
-      <w:r>
-        <w:rPr>
-          <w:lang w:val="en-AU"/>
-        </w:rPr>
-        <w:t>How to Make a List</w:t>
-      </w:r>
-    </w:p>
-    <w:p>
-      <w:pPr>
-        <w:ind w:left="360"/>
-        <w:rPr>
-          <w:lang w:val="en-AU"/>
-        </w:rPr>
-      </w:pPr>
-      <w:r>
-        <w:rPr>
-          <w:lang w:val="en-AU"/>
-        </w:rPr>
-        <w:t>How to Filter a List</w:t>
-      </w:r>
-    </w:p>
-    <w:p>
-      <w:pPr>
-        <w:ind w:left="360"/>
-        <w:rPr>
-          <w:lang w:val="en-AU"/>
-        </w:rPr>
-      </w:pPr>
-      <w:r>
-        <w:rPr>
-          <w:lang w:val="en-AU"/>
-        </w:rPr>
-        <w:t>How to Add an Item</w:t>
-      </w:r>
-    </w:p>
-    <w:p>
-      <w:pPr>
-        <w:ind w:left="360"/>
-        <w:rPr>
-          <w:lang w:val="en-AU"/>
-        </w:rPr>
-      </w:pPr>
-      <w:r>
-        <w:rPr>
-          <w:lang w:val="en-AU"/>
-        </w:rPr>
-        <w:t>How to Send an Email</w:t>
-      </w:r>
-    </w:p>
-    <w:p>
-      <w:pPr>
-        <w:ind w:left="360"/>
-        <w:rPr>
-          <w:lang w:val="en-AU"/>
-        </w:rPr>
-      </w:pPr>
-      <w:r>
-        <w:rPr>
-          <w:lang w:val="en-AU"/>
-        </w:rPr>
-        <w:t>How to Share an Item</w:t>
-      </w:r>
-    </w:p>
-    <w:p>
-      <w:pPr>
-        <w:rPr>
-          <w:lang w:val="en-AU"/>
-        </w:rPr>
-      </w:pPr>
-      <w:proofErr w:type="gramStart"/>
-      <w:r>
-        <w:rPr>
-          <w:lang w:val="en-AU"/>
-        </w:rPr>
-        <w:t>At the moment</w:t>
-      </w:r>
-      <w:proofErr w:type="gramEnd"/>
-      <w:r>
-        <w:rPr>
-          <w:lang w:val="en-AU"/>
-        </w:rPr>
-        <w:t xml:space="preserve"> – no greenlit hire companies </w:t>
-      </w:r>
-    </w:p>
-    <w:p>
-      <w:pPr>
-        <w:rPr>
-          <w:lang w:val="en-AU"/>
-        </w:rPr>
-      </w:pPr>
-      <w:r>
-        <w:rPr>
-          <w:lang w:val="en-AU"/>
-        </w:rPr>
-        <w:t xml:space="preserve">Can muck around with </w:t>
-      </w:r>
-      <w:proofErr w:type="gramStart"/>
-      <w:r>
-        <w:rPr>
-          <w:lang w:val="en-AU"/>
-        </w:rPr>
-        <w:t>it</w:t>
-      </w:r>
-      <w:proofErr w:type="gramEnd"/>
+    </w:p>
+    <w:p>
+      <w:pPr>
+        <w:rPr>
+          <w:lang w:val="en-AU"/>
+        </w:rPr>
+      </w:pPr>
+      <w:r>
+        <w:rPr>
+          <w:lang w:val="en-AU"/>
+        </w:rPr>
+        <w:t xml:space="preserve">At the moment – no greenlit hire companies </w:t>
+      </w:r>
+    </w:p>
+    <w:p>
+      <w:pPr>
+        <w:rPr>
+          <w:lang w:val="en-AU"/>
+        </w:rPr>
+      </w:pPr>
+      <w:r>
+        <w:rPr>
+          <w:lang w:val="en-AU"/>
+        </w:rPr>
+        <w:t>Can muck around with it</w:t>
+      </w:r>
     </w:p>
     <w:p>
       <w:pPr>
@@ -238,139 +388,79 @@
         <w:rPr>
           <w:lang w:val="en-AU"/>
         </w:rPr>
-        <w:t xml:space="preserve"> – and delivery locations, if try to add an item will come up as not specified if you </w:t>
-      </w:r>
-      <w:proofErr w:type="gramStart"/>
-      <w:r>
-        <w:rPr>
-          <w:lang w:val="en-AU"/>
-        </w:rPr>
-        <w:t>don’t</w:t>
-      </w:r>
-      <w:proofErr w:type="gramEnd"/>
-    </w:p>
-    <w:p>
-      <w:pPr>
-        <w:rPr>
-          <w:lang w:val="en-AU"/>
-        </w:rPr>
-      </w:pPr>
-      <w:r>
-        <w:rPr>
-          <w:lang w:val="en-AU"/>
-        </w:rPr>
-        <w:t xml:space="preserve">Save branch </w:t>
-      </w:r>
-      <w:proofErr w:type="gramStart"/>
-      <w:r>
-        <w:rPr>
-          <w:lang w:val="en-AU"/>
-        </w:rPr>
-        <w:t>location</w:t>
-      </w:r>
-      <w:proofErr w:type="gramEnd"/>
-    </w:p>
-    <w:p>
-      <w:pPr>
-        <w:rPr>
-          <w:lang w:val="en-AU"/>
-        </w:rPr>
-      </w:pPr>
-      <w:r>
-        <w:rPr>
-          <w:lang w:val="en-AU"/>
-        </w:rPr>
-        <w:t xml:space="preserve">Data input will be </w:t>
-      </w:r>
-      <w:proofErr w:type="gramStart"/>
-      <w:r>
-        <w:rPr>
-          <w:lang w:val="en-AU"/>
-        </w:rPr>
-        <w:t>automated</w:t>
-      </w:r>
-      <w:proofErr w:type="gramEnd"/>
-    </w:p>
-    <w:p>
-      <w:pPr>
-        <w:rPr>
-          <w:lang w:val="en-AU"/>
-        </w:rPr>
-      </w:pPr>
-      <w:r>
-        <w:rPr>
-          <w:lang w:val="en-AU"/>
-        </w:rPr>
-        <w:t xml:space="preserve">Find </w:t>
-      </w:r>
-      <w:proofErr w:type="gramStart"/>
-      <w:r>
-        <w:rPr>
-          <w:lang w:val="en-AU"/>
-        </w:rPr>
-        <w:t>bugs</w:t>
-      </w:r>
-      <w:proofErr w:type="gramEnd"/>
-      <w:r>
-        <w:rPr>
-          <w:lang w:val="en-AU"/>
-        </w:rPr>
-        <w:t xml:space="preserve"> </w:t>
-      </w:r>
-    </w:p>
-    <w:p>
-      <w:pPr>
-        <w:rPr>
-          <w:lang w:val="en-AU"/>
-        </w:rPr>
-      </w:pPr>
-      <w:r>
-        <w:rPr>
-          <w:lang w:val="en-AU"/>
-        </w:rPr>
-        <w:t xml:space="preserve">The draft feature was </w:t>
-      </w:r>
-      <w:proofErr w:type="gramStart"/>
-      <w:r>
-        <w:rPr>
-          <w:lang w:val="en-AU"/>
-        </w:rPr>
-        <w:t>removed</w:t>
-      </w:r>
-      <w:proofErr w:type="gramEnd"/>
-    </w:p>
-    <w:p>
-      <w:pPr>
-        <w:rPr>
-          <w:lang w:val="en-AU"/>
-        </w:rPr>
-      </w:pPr>
-    </w:p>
-    <w:p>
-      <w:pPr>
-        <w:rPr>
-          <w:lang w:val="en-AU"/>
-        </w:rPr>
-      </w:pPr>
-      <w:r>
-        <w:rPr>
-          <w:lang w:val="en-AU"/>
-        </w:rPr>
-        <w:t xml:space="preserve">What is the overall purpose of </w:t>
-      </w:r>
-      <w:proofErr w:type="spellStart"/>
-      <w:r>
-        <w:rPr>
-          <w:lang w:val="en-AU"/>
-        </w:rPr>
-        <w:t>leantech</w:t>
-      </w:r>
-      <w:proofErr w:type="spellEnd"/>
-      <w:r>
-        <w:rPr>
-          <w:lang w:val="en-AU"/>
-        </w:rPr>
-        <w:t>?</w:t>
+        <w:t xml:space="preserve"> – and delivery locations, if try to add an item will come up as not specified if you don’t</w:t>
+      </w:r>
+    </w:p>
+    <w:p>
+      <w:pPr>
+        <w:rPr>
+          <w:lang w:val="en-AU"/>
+        </w:rPr>
+      </w:pPr>
+      <w:r>
+        <w:rPr>
+          <w:lang w:val="en-AU"/>
+        </w:rPr>
+        <w:t>Save branch location</w:t>
+      </w:r>
+    </w:p>
+    <w:p>
+      <w:pPr>
+        <w:rPr>
+          <w:lang w:val="en-AU"/>
+        </w:rPr>
+      </w:pPr>
+      <w:r>
+        <w:rPr>
+          <w:lang w:val="en-AU"/>
+        </w:rPr>
+        <w:t>Data input will be automated</w:t>
+      </w:r>
+    </w:p>
+    <w:p>
+      <w:pPr>
+        <w:rPr>
+          <w:lang w:val="en-AU"/>
+        </w:rPr>
+      </w:pPr>
+      <w:r>
+        <w:rPr>
+          <w:lang w:val="en-AU"/>
+        </w:rPr>
+        <w:t xml:space="preserve">Find bugs </w:t>
+      </w:r>
+    </w:p>
+    <w:p>
+      <w:pPr>
+        <w:rPr>
+          <w:lang w:val="en-AU"/>
+        </w:rPr>
+      </w:pPr>
+      <w:r>
+        <w:rPr>
+          <w:lang w:val="en-AU"/>
+        </w:rPr>
+        <w:t>The draft feature was removed</w:t>
+      </w:r>
+    </w:p>
+    <w:p>
+      <w:pPr>
+        <w:rPr>
+          <w:lang w:val="en-AU"/>
+        </w:rPr>
+      </w:pPr>
+    </w:p>
+    <w:p>
+      <w:pPr>
+        <w:rPr>
+          <w:lang w:val="en-AU"/>
+        </w:rPr>
+      </w:pPr>
+      <w:r>
+        <w:rPr>
+          <w:lang w:val="en-AU"/>
+        </w:rPr>
+        <w:t>What is the overall purpose of leantech?</w:t>
       </w:r>
     </w:p>
     <w:p>
@@ -436,6 +526,7 @@
         <w:rPr>
           <w:lang w:val="en-AU"/>
         </w:rPr>
+        <w:lastRenderedPageBreak/>
         <w:t>Starting off with a site</w:t>
       </w:r>
     </w:p>
@@ -462,16 +553,8 @@
         <w:rPr>
           <w:lang w:val="en-AU"/>
         </w:rPr>
-        <w:t xml:space="preserve">Share – lists and then share with colleagues shares with an </w:t>
-      </w:r>
-      <w:proofErr w:type="gramStart"/>
-      <w:r>
-        <w:rPr>
-          <w:lang w:val="en-AU"/>
-        </w:rPr>
-        <w:t>email</w:t>
-      </w:r>
-      <w:proofErr w:type="gramEnd"/>
+        <w:t>Share – lists and then share with colleagues shares with an email</w:t>
+      </w:r>
     </w:p>
     <w:p>
       <w:pPr>
@@ -512,105 +595,53 @@
         <w:rPr>
           <w:lang w:val="en-AU"/>
         </w:rPr>
-        <w:t xml:space="preserve">Download the </w:t>
-      </w:r>
-      <w:proofErr w:type="gramStart"/>
-      <w:r>
-        <w:rPr>
-          <w:lang w:val="en-AU"/>
-        </w:rPr>
-        <w:t>App</w:t>
-      </w:r>
-      <w:proofErr w:type="gramEnd"/>
-    </w:p>
-    <w:p>
-      <w:pPr>
-        <w:rPr>
-          <w:lang w:val="en-AU"/>
-        </w:rPr>
-      </w:pPr>
-    </w:p>
-    <w:p>
-      <w:pPr>
-        <w:rPr>
-          <w:lang w:val="en-AU"/>
-        </w:rPr>
-      </w:pPr>
-      <w:proofErr w:type="spellStart"/>
-      <w:r>
-        <w:rPr>
-          <w:lang w:val="en-AU"/>
-        </w:rPr>
-        <w:t>Leanteach</w:t>
-      </w:r>
-      <w:proofErr w:type="spellEnd"/>
-      <w:r>
-        <w:rPr>
-          <w:lang w:val="en-AU"/>
-        </w:rPr>
-        <w:t xml:space="preserve"> is available on both the IOS platform and the Android OS platform.</w:t>
-      </w:r>
-    </w:p>
-    <w:p>
-      <w:pPr>
-        <w:rPr>
-          <w:lang w:val="en-AU"/>
-        </w:rPr>
-      </w:pPr>
-      <w:r>
-        <w:rPr>
-          <w:lang w:val="en-AU"/>
-        </w:rPr>
-        <w:t xml:space="preserve">Download </w:t>
-      </w:r>
-      <w:proofErr w:type="spellStart"/>
-      <w:r>
-        <w:rPr>
-          <w:lang w:val="en-AU"/>
-        </w:rPr>
-        <w:t>Leanteach</w:t>
-      </w:r>
-      <w:proofErr w:type="spellEnd"/>
-      <w:r>
-        <w:rPr>
-          <w:lang w:val="en-AU"/>
-        </w:rPr>
-        <w:t xml:space="preserve"> for IOS on your phone or tablet </w:t>
-      </w:r>
-      <w:proofErr w:type="gramStart"/>
-      <w:r>
-        <w:rPr>
-          <w:lang w:val="en-AU"/>
-        </w:rPr>
-        <w:t>device</w:t>
-      </w:r>
-      <w:proofErr w:type="gramEnd"/>
-    </w:p>
-    <w:p>
-      <w:pPr>
-        <w:rPr>
-          <w:lang w:val="en-AU"/>
-        </w:rPr>
-      </w:pPr>
-      <w:r>
-        <w:rPr>
-          <w:lang w:val="en-AU"/>
-        </w:rPr>
-        <w:t xml:space="preserve">Download </w:t>
-      </w:r>
-      <w:proofErr w:type="spellStart"/>
-      <w:r>
-        <w:rPr>
-          <w:lang w:val="en-AU"/>
-        </w:rPr>
-        <w:t>Leantech</w:t>
-      </w:r>
-      <w:proofErr w:type="spellEnd"/>
-      <w:r>
-        <w:rPr>
-          <w:lang w:val="en-AU"/>
-        </w:rPr>
-        <w:t xml:space="preserve"> for Android OS on your phone or tablet device.</w:t>
+        <w:t>Download the App</w:t>
+      </w:r>
+    </w:p>
+    <w:p>
+      <w:pPr>
+        <w:rPr>
+          <w:lang w:val="en-AU"/>
+        </w:rPr>
+      </w:pPr>
+    </w:p>
+    <w:p>
+      <w:pPr>
+        <w:rPr>
+          <w:lang w:val="en-AU"/>
+        </w:rPr>
+      </w:pPr>
+      <w:r>
+        <w:rPr>
+          <w:lang w:val="en-AU"/>
+        </w:rPr>
+        <w:t>Leanteach is available on both the IOS platform and the Android OS platform.</w:t>
+      </w:r>
+    </w:p>
+    <w:p>
+      <w:pPr>
+        <w:rPr>
+          <w:lang w:val="en-AU"/>
+        </w:rPr>
+      </w:pPr>
+      <w:r>
+        <w:rPr>
+          <w:lang w:val="en-AU"/>
+        </w:rPr>
+        <w:t>Download Leanteach for IOS on your phone or tablet device</w:t>
+      </w:r>
+    </w:p>
+    <w:p>
+      <w:pPr>
+        <w:rPr>
+          <w:lang w:val="en-AU"/>
+        </w:rPr>
+      </w:pPr>
+      <w:r>
+        <w:rPr>
+          <w:lang w:val="en-AU"/>
+        </w:rPr>
+        <w:t>Download Leantech for Android OS on your phone or tablet device.</w:t>
       </w:r>
     </w:p>
     <w:p>
@@ -638,15 +669,7 @@
         </w:numPr>
       </w:pPr>
       <w:r>
-        <w:t xml:space="preserve">Start by opening the app and tapping the </w:t>
-      </w:r>
-      <w:proofErr w:type="gramStart"/>
-      <w:r>
-        <w:t>Sign Up</w:t>
-      </w:r>
-      <w:proofErr w:type="gramEnd"/>
-      <w:r>
-        <w:t xml:space="preserve"> button</w:t>
+        <w:t>Start by opening the app and tapping the Sign Up button</w:t>
       </w:r>
     </w:p>
     <w:p>
@@ -670,15 +693,7 @@
         </w:numPr>
       </w:pPr>
       <w:r>
-        <w:t xml:space="preserve">Then, hit the </w:t>
-      </w:r>
-      <w:proofErr w:type="gramStart"/>
-      <w:r>
-        <w:t>sign up</w:t>
-      </w:r>
-      <w:proofErr w:type="gramEnd"/>
-      <w:r>
-        <w:t xml:space="preserve"> button to sign up.</w:t>
+        <w:t>Then, hit the sign up button to sign up.</w:t>
       </w:r>
     </w:p>
     <w:p>
@@ -690,15 +705,7 @@
         </w:numPr>
       </w:pPr>
       <w:r>
-        <w:t xml:space="preserve">In the inbox of the email address you provided, </w:t>
-      </w:r>
-      <w:proofErr w:type="gramStart"/>
-      <w:r>
-        <w:t>you’ll</w:t>
-      </w:r>
-      <w:proofErr w:type="gramEnd"/>
-      <w:r>
-        <w:t xml:space="preserve"> find an email asking you to confirm your address. Click the ….</w:t>
+        <w:t>In the inbox of the email address you provided, you’ll find an email asking you to confirm your address. Click the ….</w:t>
       </w:r>
     </w:p>
     <w:p/>
@@ -802,6 +809,205 @@
     </w:lvl>
   </w:abstractNum>
   <w:abstractNum w:abstractNumId="1" w15:restartNumberingAfterBreak="0">
+    <w:nsid w:val="0AB56A42"/>
+    <w:multiLevelType w:val="hybridMultilevel"/>
+    <w:tmpl w:val="5C0E124A"/>
+    <w:lvl w:ilvl="0" w:tplc="0809000F">
+      <w:start w:val="1"/>
+      <w:numFmt w:val="decimal"/>
+      <w:lvlText w:val="%1."/>
+      <w:lvlJc w:val="left"/>
+      <w:pPr>
+        <w:ind w:left="360" w:hanging="360"/>
+      </w:pPr>
+    </w:lvl>
+    <w:lvl w:ilvl="1" w:tplc="08090019">
+      <w:start w:val="1"/>
+      <w:numFmt w:val="lowerLetter"/>
+      <w:lvlText w:val="%2."/>
+      <w:lvlJc w:val="left"/>
+      <w:pPr>
+        <w:ind w:left="1080" w:hanging="360"/>
+      </w:pPr>
+    </w:lvl>
+    <w:lvl w:ilvl="2" w:tplc="0809001B" w:tentative="1">
+      <w:start w:val="1"/>
+      <w:numFmt w:val="lowerRoman"/>
+      <w:lvlText w:val="%3."/>
+      <w:lvlJc w:val="right"/>
+      <w:pPr>
+        <w:ind w:left="1800" w:hanging="180"/>
+      </w:pPr>
+    </w:lvl>
+    <w:lvl w:ilvl="3" w:tplc="0809000F" w:tentative="1">
+      <w:start w:val="1"/>
+      <w:numFmt w:val="decimal"/>
+      <w:lvlText w:val="%4."/>
+      <w:lvlJc w:val="left"/>
+      <w:pPr>
+        <w:ind w:left="2520" w:hanging="360"/>
+      </w:pPr>
+    </w:lvl>
+    <w:lvl w:ilvl="4" w:tplc="08090019" w:tentative="1">
+      <w:start w:val="1"/>
+      <w:numFmt w:val="lowerLetter"/>
+      <w:lvlText w:val="%5."/>
+      <w:lvlJc w:val="left"/>
+      <w:pPr>
+        <w:ind w:left="3240" w:hanging="360"/>
+      </w:pPr>
+    </w:lvl>
+    <w:lvl w:ilvl="5" w:tplc="0809001B" w:tentative="1">
+      <w:start w:val="1"/>
+      <w:numFmt w:val="lowerRoman"/>
+      <w:lvlText w:val="%6."/>
+      <w:lvlJc w:val="right"/>
+      <w:pPr>
+        <w:ind w:left="3960" w:hanging="180"/>
+      </w:pPr>
+    </w:lvl>
+    <w:lvl w:ilvl="6" w:tplc="0809000F" w:tentative="1">
+      <w:start w:val="1"/>
+      <w:numFmt w:val="decimal"/>
+      <w:lvlText w:val="%7."/>
+      <w:lvlJc w:val="left"/>
+      <w:pPr>
+        <w:ind w:left="4680" w:hanging="360"/>
+      </w:pPr>
+    </w:lvl>
+    <w:lvl w:ilvl="7" w:tplc="08090019" w:tentative="1">
+      <w:start w:val="1"/>
+      <w:numFmt w:val="lowerLetter"/>
+      <w:lvlText w:val="%8."/>
+      <w:lvlJc w:val="left"/>
+      <w:pPr>
+        <w:ind w:left="5400" w:hanging="360"/>
+      </w:pPr>
+    </w:lvl>
+    <w:lvl w:ilvl="8" w:tplc="0809001B" w:tentative="1">
+      <w:start w:val="1"/>
+      <w:numFmt w:val="lowerRoman"/>
+      <w:lvlText w:val="%9."/>
+      <w:lvlJc w:val="right"/>
+      <w:pPr>
+        <w:ind w:left="6120" w:hanging="180"/>
+      </w:pPr>
+    </w:lvl>
+  </w:abstractNum>
+  <w:abstractNum w:abstractNumId="2" w15:restartNumberingAfterBreak="0">
+    <w:nsid w:val="3DDE4155"/>
+    <w:multiLevelType w:val="hybridMultilevel"/>
+    <w:tmpl w:val="1612046C"/>
+    <w:lvl w:ilvl="0" w:tplc="08090001">
+      <w:start w:val="1"/>
+      <w:numFmt w:val="bullet"/>
+      <w:lvlText w:val=""/>
+      <w:lvlJc w:val="left"/>
+      <w:pPr>
+        <w:ind w:left="1080" w:hanging="360"/>
+      </w:pPr>
+      <w:rPr>
+        <w:rFonts w:ascii="Symbol" w:hAnsi="Symbol" w:hint="default"/>
+      </w:rPr>
+    </w:lvl>
+    <w:lvl w:ilvl="1" w:tplc="08090003" w:tentative="1">
+      <w:start w:val="1"/>
+      <w:numFmt w:val="bullet"/>
+      <w:lvlText w:val="o"/>
+      <w:lvlJc w:val="left"/>
+      <w:pPr>
+        <w:ind w:left="1800" w:hanging="360"/>
+      </w:pPr>
+      <w:rPr>
+        <w:rFonts w:ascii="Courier New" w:hAnsi="Courier New" w:cs="Courier New" w:hint="default"/>
+      </w:rPr>
+    </w:lvl>
+    <w:lvl w:ilvl="2" w:tplc="08090005" w:tentative="1">
+      <w:start w:val="1"/>
+      <w:numFmt w:val="bullet"/>
+      <w:lvlText w:val=""/>
+      <w:lvlJc w:val="left"/>
+      <w:pPr>
+        <w:ind w:left="2520" w:hanging="360"/>
+      </w:pPr>
+      <w:rPr>
+        <w:rFonts w:ascii="Wingdings" w:hAnsi="Wingdings" w:hint="default"/>
+      </w:rPr>
+    </w:lvl>
+    <w:lvl w:ilvl="3" w:tplc="08090001" w:tentative="1">
+      <w:start w:val="1"/>
+      <w:numFmt w:val="bullet"/>
+      <w:lvlText w:val=""/>
+      <w:lvlJc w:val="left"/>
+      <w:pPr>
+        <w:ind w:left="3240" w:hanging="360"/>
+      </w:pPr>
+      <w:rPr>
+        <w:rFonts w:ascii="Symbol" w:hAnsi="Symbol" w:hint="default"/>
+      </w:rPr>
+    </w:lvl>
+    <w:lvl w:ilvl="4" w:tplc="08090003" w:tentative="1">
+      <w:start w:val="1"/>
+      <w:numFmt w:val="bullet"/>
+      <w:lvlText w:val="o"/>
+      <w:lvlJc w:val="left"/>
+      <w:pPr>
+        <w:ind w:left="3960" w:hanging="360"/>
+      </w:pPr>
+      <w:rPr>
+        <w:rFonts w:ascii="Courier New" w:hAnsi="Courier New" w:cs="Courier New" w:hint="default"/>
+      </w:rPr>
+    </w:lvl>
+    <w:lvl w:ilvl="5" w:tplc="08090005" w:tentative="1">
+      <w:start w:val="1"/>
+      <w:numFmt w:val="bullet"/>
+      <w:lvlText w:val=""/>
+      <w:lvlJc w:val="left"/>
+      <w:pPr>
+        <w:ind w:left="4680" w:hanging="360"/>
+      </w:pPr>
+      <w:rPr>
+        <w:rFonts w:ascii="Wingdings" w:hAnsi="Wingdings" w:hint="default"/>
+      </w:rPr>
+    </w:lvl>
+    <w:lvl w:ilvl="6" w:tplc="08090001" w:tentative="1">
+      <w:start w:val="1"/>
+      <w:numFmt w:val="bullet"/>
+      <w:lvlText w:val=""/>
+      <w:lvlJc w:val="left"/>
+      <w:pPr>
+        <w:ind w:left="5400" w:hanging="360"/>
+      </w:pPr>
+      <w:rPr>
+        <w:rFonts w:ascii="Symbol" w:hAnsi="Symbol" w:hint="default"/>
+      </w:rPr>
+    </w:lvl>
+    <w:lvl w:ilvl="7" w:tplc="08090003" w:tentative="1">
+      <w:start w:val="1"/>
+      <w:numFmt w:val="bullet"/>
+      <w:lvlText w:val="o"/>
+      <w:lvlJc w:val="left"/>
+      <w:pPr>
+        <w:ind w:left="6120" w:hanging="360"/>
+      </w:pPr>
+      <w:rPr>
+        <w:rFonts w:ascii="Courier New" w:hAnsi="Courier New" w:cs="Courier New" w:hint="default"/>
+      </w:rPr>
+    </w:lvl>
+    <w:lvl w:ilvl="8" w:tplc="08090005" w:tentative="1">
+      <w:start w:val="1"/>
+      <w:numFmt w:val="bullet"/>
+      <w:lvlText w:val=""/>
+      <w:lvlJc w:val="left"/>
+      <w:pPr>
+        <w:ind w:left="6840" w:hanging="360"/>
+      </w:pPr>
+      <w:rPr>
+        <w:rFonts w:ascii="Wingdings" w:hAnsi="Wingdings" w:hint="default"/>
+      </w:rPr>
+    </w:lvl>
+  </w:abstractNum>
+  <w:abstractNum w:abstractNumId="3" w15:restartNumberingAfterBreak="0">
     <w:nsid w:val="44054492"/>
     <w:multiLevelType w:val="hybridMultilevel"/>
     <w:tmpl w:val="CDA01F88"/>
@@ -887,7 +1093,7 @@
       </w:pPr>
     </w:lvl>
   </w:abstractNum>
-  <w:abstractNum w:abstractNumId="2" w15:restartNumberingAfterBreak="0">
+  <w:abstractNum w:abstractNumId="4" w15:restartNumberingAfterBreak="0">
     <w:nsid w:val="6C3509BF"/>
     <w:multiLevelType w:val="hybridMultilevel"/>
     <w:tmpl w:val="43CA1C62"/>
@@ -973,14 +1179,136 @@
       </w:pPr>
     </w:lvl>
   </w:abstractNum>
+  <w:abstractNum w:abstractNumId="5" w15:restartNumberingAfterBreak="0">
+    <w:nsid w:val="720A4B00"/>
+    <w:multiLevelType w:val="hybridMultilevel"/>
+    <w:tmpl w:val="13C26E74"/>
+    <w:lvl w:ilvl="0" w:tplc="0809000F">
+      <w:start w:val="1"/>
+      <w:numFmt w:val="decimal"/>
+      <w:lvlText w:val="%1."/>
+      <w:lvlJc w:val="left"/>
+      <w:pPr>
+        <w:ind w:left="1080" w:hanging="360"/>
+      </w:pPr>
+      <w:rPr>
+        <w:rFonts w:hint="default"/>
+      </w:rPr>
+    </w:lvl>
+    <w:lvl w:ilvl="1" w:tplc="08090003" w:tentative="1">
+      <w:start w:val="1"/>
+      <w:numFmt w:val="bullet"/>
+      <w:lvlText w:val="o"/>
+      <w:lvlJc w:val="left"/>
+      <w:pPr>
+        <w:ind w:left="1800" w:hanging="360"/>
+      </w:pPr>
+      <w:rPr>
+        <w:rFonts w:ascii="Courier New" w:hAnsi="Courier New" w:cs="Courier New" w:hint="default"/>
+      </w:rPr>
+    </w:lvl>
+    <w:lvl w:ilvl="2" w:tplc="08090005" w:tentative="1">
+      <w:start w:val="1"/>
+      <w:numFmt w:val="bullet"/>
+      <w:lvlText w:val=""/>
+      <w:lvlJc w:val="left"/>
+      <w:pPr>
+        <w:ind w:left="2520" w:hanging="360"/>
+      </w:pPr>
+      <w:rPr>
+        <w:rFonts w:ascii="Wingdings" w:hAnsi="Wingdings" w:hint="default"/>
+      </w:rPr>
+    </w:lvl>
+    <w:lvl w:ilvl="3" w:tplc="08090001" w:tentative="1">
+      <w:start w:val="1"/>
+      <w:numFmt w:val="bullet"/>
+      <w:lvlText w:val=""/>
+      <w:lvlJc w:val="left"/>
+      <w:pPr>
+        <w:ind w:left="3240" w:hanging="360"/>
+      </w:pPr>
+      <w:rPr>
+        <w:rFonts w:ascii="Symbol" w:hAnsi="Symbol" w:hint="default"/>
+      </w:rPr>
+    </w:lvl>
+    <w:lvl w:ilvl="4" w:tplc="08090003" w:tentative="1">
+      <w:start w:val="1"/>
+      <w:numFmt w:val="bullet"/>
+      <w:lvlText w:val="o"/>
+      <w:lvlJc w:val="left"/>
+      <w:pPr>
+        <w:ind w:left="3960" w:hanging="360"/>
+      </w:pPr>
+      <w:rPr>
+        <w:rFonts w:ascii="Courier New" w:hAnsi="Courier New" w:cs="Courier New" w:hint="default"/>
+      </w:rPr>
+    </w:lvl>
+    <w:lvl w:ilvl="5" w:tplc="08090005" w:tentative="1">
+      <w:start w:val="1"/>
+      <w:numFmt w:val="bullet"/>
+      <w:lvlText w:val=""/>
+      <w:lvlJc w:val="left"/>
+      <w:pPr>
+        <w:ind w:left="4680" w:hanging="360"/>
+      </w:pPr>
+      <w:rPr>
+        <w:rFonts w:ascii="Wingdings" w:hAnsi="Wingdings" w:hint="default"/>
+      </w:rPr>
+    </w:lvl>
+    <w:lvl w:ilvl="6" w:tplc="08090001" w:tentative="1">
+      <w:start w:val="1"/>
+      <w:numFmt w:val="bullet"/>
+      <w:lvlText w:val=""/>
+      <w:lvlJc w:val="left"/>
+      <w:pPr>
+        <w:ind w:left="5400" w:hanging="360"/>
+      </w:pPr>
+      <w:rPr>
+        <w:rFonts w:ascii="Symbol" w:hAnsi="Symbol" w:hint="default"/>
+      </w:rPr>
+    </w:lvl>
+    <w:lvl w:ilvl="7" w:tplc="08090003" w:tentative="1">
+      <w:start w:val="1"/>
+      <w:numFmt w:val="bullet"/>
+      <w:lvlText w:val="o"/>
+      <w:lvlJc w:val="left"/>
+      <w:pPr>
+        <w:ind w:left="6120" w:hanging="360"/>
+      </w:pPr>
+      <w:rPr>
+        <w:rFonts w:ascii="Courier New" w:hAnsi="Courier New" w:cs="Courier New" w:hint="default"/>
+      </w:rPr>
+    </w:lvl>
+    <w:lvl w:ilvl="8" w:tplc="08090005" w:tentative="1">
+      <w:start w:val="1"/>
+      <w:numFmt w:val="bullet"/>
+      <w:lvlText w:val=""/>
+      <w:lvlJc w:val="left"/>
+      <w:pPr>
+        <w:ind w:left="6840" w:hanging="360"/>
+      </w:pPr>
+      <w:rPr>
+        <w:rFonts w:ascii="Wingdings" w:hAnsi="Wingdings" w:hint="default"/>
+      </w:rPr>
+    </w:lvl>
+  </w:abstractNum>
   <w:num w:numId="1">
-    <w:abstractNumId w:val="2"/>
+    <w:abstractNumId w:val="4"/>
   </w:num>
   <w:num w:numId="2">
-    <w:abstractNumId w:val="1"/>
+    <w:abstractNumId w:val="3"/>
   </w:num>
   <w:num w:numId="3">
     <w:abstractNumId w:val="0"/>
+  </w:num>
+  <w:num w:numId="4">
+    <w:abstractNumId w:val="2"/>
+  </w:num>
+  <w:num w:numId="5">
+    <w:abstractNumId w:val="5"/>
+  </w:num>
+  <w:num w:numId="6">
+    <w:abstractNumId w:val="1"/>
   </w:num>
 </w:numbering>
 </file>

</xml_diff>